<commit_message>
Still need to comment better and revise epoching.
</commit_message>
<xml_diff>
--- a/Legende stimulatie.docx
+++ b/Legende stimulatie.docx
@@ -1,6 +1,6 @@
 
 <file path=word/document.xml><?xml version="1.0" encoding="utf-8"?>
-<w:document xmlns:wpc="http://schemas.microsoft.com/office/word/2010/wordprocessingCanvas" xmlns:mc="http://schemas.openxmlformats.org/markup-compatibility/2006" xmlns:o="urn:schemas-microsoft-com:office:office" xmlns:r="http://schemas.openxmlformats.org/officeDocument/2006/relationships" xmlns:m="http://schemas.openxmlformats.org/officeDocument/2006/math" xmlns:v="urn:schemas-microsoft-com:vml" xmlns:wp14="http://schemas.microsoft.com/office/word/2010/wordprocessingDrawing" xmlns:wp="http://schemas.openxmlformats.org/drawingml/2006/wordprocessingDrawing" xmlns:w10="urn:schemas-microsoft-com:office:word" xmlns:w="http://schemas.openxmlformats.org/wordprocessingml/2006/main" xmlns:w14="http://schemas.microsoft.com/office/word/2010/wordml" xmlns:w15="http://schemas.microsoft.com/office/word/2012/wordml" xmlns:wpg="http://schemas.microsoft.com/office/word/2010/wordprocessingGroup" xmlns:wpi="http://schemas.microsoft.com/office/word/2010/wordprocessingInk" xmlns:wne="http://schemas.microsoft.com/office/word/2006/wordml" xmlns:wps="http://schemas.microsoft.com/office/word/2010/wordprocessingShape" mc:Ignorable="w14 w15 wp14">
+<w:document xmlns:wpc="http://schemas.microsoft.com/office/word/2010/wordprocessingCanvas" xmlns:cx="http://schemas.microsoft.com/office/drawing/2014/chartex" xmlns:cx1="http://schemas.microsoft.com/office/drawing/2015/9/8/chartex" xmlns:cx2="http://schemas.microsoft.com/office/drawing/2015/10/21/chartex" xmlns:cx3="http://schemas.microsoft.com/office/drawing/2016/5/9/chartex" xmlns:cx4="http://schemas.microsoft.com/office/drawing/2016/5/10/chartex" xmlns:cx5="http://schemas.microsoft.com/office/drawing/2016/5/11/chartex" xmlns:cx6="http://schemas.microsoft.com/office/drawing/2016/5/12/chartex" xmlns:cx7="http://schemas.microsoft.com/office/drawing/2016/5/13/chartex" xmlns:cx8="http://schemas.microsoft.com/office/drawing/2016/5/14/chartex" xmlns:mc="http://schemas.openxmlformats.org/markup-compatibility/2006" xmlns:aink="http://schemas.microsoft.com/office/drawing/2016/ink" xmlns:am3d="http://schemas.microsoft.com/office/drawing/2017/model3d" xmlns:o="urn:schemas-microsoft-com:office:office" xmlns:oel="http://schemas.microsoft.com/office/2019/extlst" xmlns:r="http://schemas.openxmlformats.org/officeDocument/2006/relationships" xmlns:m="http://schemas.openxmlformats.org/officeDocument/2006/math" xmlns:v="urn:schemas-microsoft-com:vml" xmlns:wp14="http://schemas.microsoft.com/office/word/2010/wordprocessingDrawing" xmlns:wp="http://schemas.openxmlformats.org/drawingml/2006/wordprocessingDrawing" xmlns:w10="urn:schemas-microsoft-com:office:word" xmlns:w="http://schemas.openxmlformats.org/wordprocessingml/2006/main" xmlns:w14="http://schemas.microsoft.com/office/word/2010/wordml" xmlns:w15="http://schemas.microsoft.com/office/word/2012/wordml" xmlns:w16cex="http://schemas.microsoft.com/office/word/2018/wordml/cex" xmlns:w16cid="http://schemas.microsoft.com/office/word/2016/wordml/cid" xmlns:w16="http://schemas.microsoft.com/office/word/2018/wordml" xmlns:w16du="http://schemas.microsoft.com/office/word/2023/wordml/word16du" xmlns:w16sdtdh="http://schemas.microsoft.com/office/word/2020/wordml/sdtdatahash" xmlns:w16sdtfl="http://schemas.microsoft.com/office/word/2024/wordml/sdtformatlock" xmlns:w16se="http://schemas.microsoft.com/office/word/2015/wordml/symex" xmlns:wpg="http://schemas.microsoft.com/office/word/2010/wordprocessingGroup" xmlns:wpi="http://schemas.microsoft.com/office/word/2010/wordprocessingInk" xmlns:wne="http://schemas.microsoft.com/office/word/2006/wordml" xmlns:wps="http://schemas.microsoft.com/office/word/2010/wordprocessingShape" mc:Ignorable="w14 w15 w16se w16cid w16 w16cex w16sdtdh w16sdtfl w16du wp14">
   <w:body>
     <w:p>
       <w:pPr>
@@ -10,8 +10,6 @@
           <w:lang w:val="fr-BE"/>
         </w:rPr>
       </w:pPr>
-      <w:bookmarkStart w:id="0" w:name="_GoBack"/>
-      <w:bookmarkEnd w:id="0"/>
       <w:r>
         <w:rPr>
           <w:b/>
@@ -66,10 +64,10 @@
       </w:tblPr>
       <w:tblGrid>
         <w:gridCol w:w="2865"/>
-        <w:gridCol w:w="1509"/>
-        <w:gridCol w:w="1516"/>
-        <w:gridCol w:w="1187"/>
-        <w:gridCol w:w="1248"/>
+        <w:gridCol w:w="1448"/>
+        <w:gridCol w:w="1457"/>
+        <w:gridCol w:w="1135"/>
+        <w:gridCol w:w="1194"/>
         <w:gridCol w:w="963"/>
       </w:tblGrid>
       <w:tr>
@@ -1730,14 +1728,14 @@
         <w:tblLook w:val="01E0" w:firstRow="1" w:lastRow="1" w:firstColumn="1" w:lastColumn="1" w:noHBand="0" w:noVBand="0"/>
       </w:tblPr>
       <w:tblGrid>
-        <w:gridCol w:w="1543"/>
-        <w:gridCol w:w="1003"/>
-        <w:gridCol w:w="1062"/>
-        <w:gridCol w:w="1008"/>
-        <w:gridCol w:w="1138"/>
-        <w:gridCol w:w="928"/>
-        <w:gridCol w:w="1123"/>
-        <w:gridCol w:w="1483"/>
+        <w:gridCol w:w="1508"/>
+        <w:gridCol w:w="983"/>
+        <w:gridCol w:w="1034"/>
+        <w:gridCol w:w="983"/>
+        <w:gridCol w:w="1112"/>
+        <w:gridCol w:w="899"/>
+        <w:gridCol w:w="1093"/>
+        <w:gridCol w:w="1450"/>
       </w:tblGrid>
       <w:tr>
         <w:tc>
@@ -3282,7 +3280,6 @@
     </w:p>
     <w:p>
       <w:r>
-        <w:lastRenderedPageBreak/>
         <w:t xml:space="preserve">Er worden honderd klikparen weergegeven. De eerste klik krijgt eventcode ‘21’, de tweede klik krijgt automatisch de eventcode ‘22’. (door het gebruik van de echo functie) </w:t>
       </w:r>
     </w:p>
@@ -3772,6 +3769,7 @@
         <w:rPr>
           <w:b/>
         </w:rPr>
+        <w:lastRenderedPageBreak/>
         <w:t>Auditief</w:t>
       </w:r>
     </w:p>
@@ -3801,11 +3799,7 @@
         <w:t>ISI</w:t>
       </w:r>
       <w:r>
-        <w:t xml:space="preserve">) wordt ook gerandomiseerd </w:t>
-      </w:r>
-      <w:r>
-        <w:lastRenderedPageBreak/>
-        <w:t>tussen 1 en 1,5s.</w:t>
+        <w:t>) wordt ook gerandomiseerd tussen 1 en 1,5s.</w:t>
       </w:r>
       <w:r>
         <w:t xml:space="preserve"> In het totaal worden 400 tonen aangeboden wat zorgt voor een totale paradigma-duur van 540s (of 9 min).</w:t>
@@ -3818,33 +3812,92 @@
       </w:r>
     </w:p>
     <w:p>
-      <w:r>
+      <w:pPr>
+        <w:rPr>
+          <w:lang w:val="en-US"/>
+        </w:rPr>
+      </w:pPr>
+      <w:r>
+        <w:rPr>
+          <w:lang w:val="en-US"/>
+        </w:rPr>
         <w:t xml:space="preserve">P300as = </w:t>
       </w:r>
       <w:r>
+        <w:rPr>
+          <w:lang w:val="en-US"/>
+        </w:rPr>
         <w:t>30</w:t>
       </w:r>
-    </w:p>
-    <w:p>
-      <w:r>
+      <w:r>
+        <w:rPr>
+          <w:lang w:val="en-US"/>
+        </w:rPr>
+        <w:t xml:space="preserve"> </w:t>
+      </w:r>
+      <w:r>
+        <w:rPr>
+          <w:lang w:val="en-US"/>
+        </w:rPr>
+        <w:t>-&gt; auditory standard</w:t>
+      </w:r>
+    </w:p>
+    <w:p>
+      <w:pPr>
+        <w:rPr>
+          <w:lang w:val="en-US"/>
+        </w:rPr>
+      </w:pPr>
+      <w:r>
+        <w:rPr>
+          <w:lang w:val="en-US"/>
+        </w:rPr>
         <w:t>P300at = 31</w:t>
       </w:r>
-    </w:p>
-    <w:p>
-      <w:r>
+      <w:r>
+        <w:rPr>
+          <w:lang w:val="en-US"/>
+        </w:rPr>
+        <w:t xml:space="preserve"> -&gt; auditory target</w:t>
+      </w:r>
+    </w:p>
+    <w:p>
+      <w:pPr>
+        <w:rPr>
+          <w:lang w:val="en-US"/>
+        </w:rPr>
+      </w:pPr>
+      <w:r>
+        <w:rPr>
+          <w:lang w:val="en-US"/>
+        </w:rPr>
         <w:t>P300ad = 32</w:t>
       </w:r>
-    </w:p>
-    <w:p/>
+      <w:r>
+        <w:rPr>
+          <w:lang w:val="en-US"/>
+        </w:rPr>
+        <w:t xml:space="preserve"> -&gt; auditory distractor</w:t>
+      </w:r>
+    </w:p>
     <w:p>
       <w:pPr>
         <w:rPr>
+          <w:lang w:val="en-US"/>
+        </w:rPr>
+      </w:pPr>
+    </w:p>
+    <w:p>
+      <w:pPr>
+        <w:rPr>
           <w:b/>
+          <w:lang w:val="en-US"/>
         </w:rPr>
       </w:pPr>
       <w:r>
         <w:rPr>
           <w:b/>
+          <w:lang w:val="en-US"/>
         </w:rPr>
         <w:t>Visueel vierkant (vs)</w:t>
       </w:r>
@@ -4005,7 +4058,7 @@
 </file>
 
 <file path=word/styles.xml><?xml version="1.0" encoding="utf-8"?>
-<w:styles xmlns:mc="http://schemas.openxmlformats.org/markup-compatibility/2006" xmlns:r="http://schemas.openxmlformats.org/officeDocument/2006/relationships" xmlns:w="http://schemas.openxmlformats.org/wordprocessingml/2006/main" xmlns:w14="http://schemas.microsoft.com/office/word/2010/wordml" xmlns:w15="http://schemas.microsoft.com/office/word/2012/wordml" mc:Ignorable="w14 w15">
+<w:styles xmlns:mc="http://schemas.openxmlformats.org/markup-compatibility/2006" xmlns:r="http://schemas.openxmlformats.org/officeDocument/2006/relationships" xmlns:w="http://schemas.openxmlformats.org/wordprocessingml/2006/main" xmlns:w14="http://schemas.microsoft.com/office/word/2010/wordml" xmlns:w15="http://schemas.microsoft.com/office/word/2012/wordml" xmlns:w16cex="http://schemas.microsoft.com/office/word/2018/wordml/cex" xmlns:w16cid="http://schemas.microsoft.com/office/word/2016/wordml/cid" xmlns:w16="http://schemas.microsoft.com/office/word/2018/wordml" xmlns:w16du="http://schemas.microsoft.com/office/word/2023/wordml/word16du" xmlns:w16sdtdh="http://schemas.microsoft.com/office/word/2020/wordml/sdtdatahash" xmlns:w16sdtfl="http://schemas.microsoft.com/office/word/2024/wordml/sdtformatlock" xmlns:w16se="http://schemas.microsoft.com/office/word/2015/wordml/symex" mc:Ignorable="w14 w15 w16se w16cid w16 w16cex w16sdtdh w16sdtfl w16du">
   <w:docDefaults>
     <w:rPrDefault>
       <w:rPr>
@@ -4015,7 +4068,7 @@
     </w:rPrDefault>
     <w:pPrDefault/>
   </w:docDefaults>
-  <w:latentStyles w:defLockedState="0" w:defUIPriority="0" w:defSemiHidden="0" w:defUnhideWhenUsed="0" w:defQFormat="0" w:count="371">
+  <w:latentStyles w:defLockedState="0" w:defUIPriority="0" w:defSemiHidden="0" w:defUnhideWhenUsed="0" w:defQFormat="0" w:count="376">
     <w:lsdException w:name="Normal" w:qFormat="1"/>
     <w:lsdException w:name="heading 1" w:qFormat="1"/>
     <w:lsdException w:name="heading 2" w:semiHidden="1" w:unhideWhenUsed="1" w:qFormat="1"/>
@@ -4031,6 +4084,50 @@
     <w:lsdException w:name="Subtitle" w:qFormat="1"/>
     <w:lsdException w:name="Strong" w:qFormat="1"/>
     <w:lsdException w:name="Emphasis" w:qFormat="1"/>
+    <w:lsdException w:name="Normal Table" w:semiHidden="1" w:unhideWhenUsed="1"/>
+    <w:lsdException w:name="Table Simple 1" w:semiHidden="1" w:unhideWhenUsed="1"/>
+    <w:lsdException w:name="Table Simple 2" w:semiHidden="1" w:unhideWhenUsed="1"/>
+    <w:lsdException w:name="Table Simple 3" w:semiHidden="1" w:unhideWhenUsed="1"/>
+    <w:lsdException w:name="Table Classic 1" w:semiHidden="1" w:unhideWhenUsed="1"/>
+    <w:lsdException w:name="Table Classic 2" w:semiHidden="1" w:unhideWhenUsed="1"/>
+    <w:lsdException w:name="Table Classic 3" w:semiHidden="1" w:unhideWhenUsed="1"/>
+    <w:lsdException w:name="Table Classic 4" w:semiHidden="1" w:unhideWhenUsed="1"/>
+    <w:lsdException w:name="Table Colorful 1" w:semiHidden="1" w:unhideWhenUsed="1"/>
+    <w:lsdException w:name="Table Colorful 2" w:semiHidden="1" w:unhideWhenUsed="1"/>
+    <w:lsdException w:name="Table Colorful 3" w:semiHidden="1" w:unhideWhenUsed="1"/>
+    <w:lsdException w:name="Table Columns 1" w:semiHidden="1" w:unhideWhenUsed="1"/>
+    <w:lsdException w:name="Table Columns 2" w:semiHidden="1" w:unhideWhenUsed="1"/>
+    <w:lsdException w:name="Table Columns 3" w:semiHidden="1" w:unhideWhenUsed="1"/>
+    <w:lsdException w:name="Table Columns 4" w:semiHidden="1" w:unhideWhenUsed="1"/>
+    <w:lsdException w:name="Table Columns 5" w:semiHidden="1" w:unhideWhenUsed="1"/>
+    <w:lsdException w:name="Table Grid 1" w:semiHidden="1" w:unhideWhenUsed="1"/>
+    <w:lsdException w:name="Table Grid 2" w:semiHidden="1" w:unhideWhenUsed="1"/>
+    <w:lsdException w:name="Table Grid 3" w:semiHidden="1" w:unhideWhenUsed="1"/>
+    <w:lsdException w:name="Table Grid 4" w:semiHidden="1" w:unhideWhenUsed="1"/>
+    <w:lsdException w:name="Table Grid 5" w:semiHidden="1" w:unhideWhenUsed="1"/>
+    <w:lsdException w:name="Table Grid 6" w:semiHidden="1" w:unhideWhenUsed="1"/>
+    <w:lsdException w:name="Table Grid 7" w:semiHidden="1" w:unhideWhenUsed="1"/>
+    <w:lsdException w:name="Table Grid 8" w:semiHidden="1" w:unhideWhenUsed="1"/>
+    <w:lsdException w:name="Table List 1" w:semiHidden="1" w:unhideWhenUsed="1"/>
+    <w:lsdException w:name="Table List 2" w:semiHidden="1" w:unhideWhenUsed="1"/>
+    <w:lsdException w:name="Table List 3" w:semiHidden="1" w:unhideWhenUsed="1"/>
+    <w:lsdException w:name="Table List 4" w:semiHidden="1" w:unhideWhenUsed="1"/>
+    <w:lsdException w:name="Table List 5" w:semiHidden="1" w:unhideWhenUsed="1"/>
+    <w:lsdException w:name="Table List 6" w:semiHidden="1" w:unhideWhenUsed="1"/>
+    <w:lsdException w:name="Table List 7" w:semiHidden="1" w:unhideWhenUsed="1"/>
+    <w:lsdException w:name="Table List 8" w:semiHidden="1" w:unhideWhenUsed="1"/>
+    <w:lsdException w:name="Table 3D effects 1" w:semiHidden="1" w:unhideWhenUsed="1"/>
+    <w:lsdException w:name="Table 3D effects 2" w:semiHidden="1" w:unhideWhenUsed="1"/>
+    <w:lsdException w:name="Table 3D effects 3" w:semiHidden="1" w:unhideWhenUsed="1"/>
+    <w:lsdException w:name="Table Contemporary" w:semiHidden="1" w:unhideWhenUsed="1"/>
+    <w:lsdException w:name="Table Elegant" w:semiHidden="1" w:unhideWhenUsed="1"/>
+    <w:lsdException w:name="Table Professional" w:semiHidden="1" w:unhideWhenUsed="1"/>
+    <w:lsdException w:name="Table Subtle 1" w:semiHidden="1" w:unhideWhenUsed="1"/>
+    <w:lsdException w:name="Table Subtle 2" w:semiHidden="1" w:unhideWhenUsed="1"/>
+    <w:lsdException w:name="Table Web 1" w:semiHidden="1" w:unhideWhenUsed="1"/>
+    <w:lsdException w:name="Table Web 2" w:semiHidden="1" w:unhideWhenUsed="1"/>
+    <w:lsdException w:name="Table Web 3" w:semiHidden="1" w:unhideWhenUsed="1"/>
+    <w:lsdException w:name="Table Theme" w:semiHidden="1" w:unhideWhenUsed="1"/>
     <w:lsdException w:name="Placeholder Text" w:semiHidden="1" w:uiPriority="99"/>
     <w:lsdException w:name="No Spacing" w:uiPriority="1" w:qFormat="1"/>
     <w:lsdException w:name="Light Shading" w:uiPriority="60"/>
@@ -4246,8 +4343,13 @@
     <w:lsdException w:name="List Table 5 Dark Accent 6" w:uiPriority="50"/>
     <w:lsdException w:name="List Table 6 Colorful Accent 6" w:uiPriority="51"/>
     <w:lsdException w:name="List Table 7 Colorful Accent 6" w:uiPriority="52"/>
+    <w:lsdException w:name="Mention" w:semiHidden="1" w:uiPriority="99" w:unhideWhenUsed="1"/>
+    <w:lsdException w:name="Smart Hyperlink" w:semiHidden="1" w:uiPriority="99" w:unhideWhenUsed="1"/>
+    <w:lsdException w:name="Hashtag" w:semiHidden="1" w:uiPriority="99" w:unhideWhenUsed="1"/>
+    <w:lsdException w:name="Unresolved Mention" w:semiHidden="1" w:uiPriority="99" w:unhideWhenUsed="1"/>
+    <w:lsdException w:name="Smart Link" w:semiHidden="1" w:uiPriority="99" w:unhideWhenUsed="1"/>
   </w:latentStyles>
-  <w:style w:type="paragraph" w:default="1" w:styleId="Standaard">
+  <w:style w:type="paragraph" w:default="1" w:styleId="Normal">
     <w:name w:val="Normal"/>
     <w:qFormat/>
     <w:rPr>
@@ -4256,13 +4358,17 @@
       <w:lang w:val="nl-NL" w:eastAsia="nl-NL"/>
     </w:rPr>
   </w:style>
-  <w:style w:type="character" w:default="1" w:styleId="Standaardalinea-lettertype">
+  <w:style w:type="character" w:default="1" w:styleId="DefaultParagraphFont">
     <w:name w:val="Default Paragraph Font"/>
+    <w:uiPriority w:val="1"/>
     <w:semiHidden/>
+    <w:unhideWhenUsed/>
   </w:style>
-  <w:style w:type="table" w:default="1" w:styleId="Standaardtabel">
+  <w:style w:type="table" w:default="1" w:styleId="TableNormal">
     <w:name w:val="Normal Table"/>
+    <w:uiPriority w:val="99"/>
     <w:semiHidden/>
+    <w:unhideWhenUsed/>
     <w:tblPr>
       <w:tblInd w:w="0" w:type="dxa"/>
       <w:tblCellMar>
@@ -4273,16 +4379,17 @@
       </w:tblCellMar>
     </w:tblPr>
   </w:style>
-  <w:style w:type="numbering" w:default="1" w:styleId="Geenlijst">
+  <w:style w:type="numbering" w:default="1" w:styleId="NoList">
     <w:name w:val="No List"/>
+    <w:uiPriority w:val="99"/>
     <w:semiHidden/>
+    <w:unhideWhenUsed/>
   </w:style>
-  <w:style w:type="table" w:styleId="Tabelraster">
+  <w:style w:type="table" w:styleId="TableGrid">
     <w:name w:val="Table Grid"/>
-    <w:basedOn w:val="Standaardtabel"/>
+    <w:basedOn w:val="TableNormal"/>
     <w:rsid w:val="00A650AD"/>
     <w:tblPr>
-      <w:tblInd w:w="0" w:type="dxa"/>
       <w:tblBorders>
         <w:top w:val="single" w:sz="4" w:space="0" w:color="auto"/>
         <w:left w:val="single" w:sz="4" w:space="0" w:color="auto"/>
@@ -4291,12 +4398,6 @@
         <w:insideH w:val="single" w:sz="4" w:space="0" w:color="auto"/>
         <w:insideV w:val="single" w:sz="4" w:space="0" w:color="auto"/>
       </w:tblBorders>
-      <w:tblCellMar>
-        <w:top w:w="0" w:type="dxa"/>
-        <w:left w:w="108" w:type="dxa"/>
-        <w:bottom w:w="0" w:type="dxa"/>
-        <w:right w:w="108" w:type="dxa"/>
-      </w:tblCellMar>
     </w:tblPr>
   </w:style>
 </w:styles>
@@ -4819,15 +4920,6 @@
 </file>
 
 <file path=customXml/item2.xml><?xml version="1.0" encoding="utf-8"?>
-<?mso-contentType ?>
-<FormTemplates xmlns="http://schemas.microsoft.com/sharepoint/v3/contenttype/forms">
-  <Display>DocumentLibraryForm</Display>
-  <Edit>DocumentLibraryForm</Edit>
-  <New>DocumentLibraryForm</New>
-</FormTemplates>
-</file>
-
-<file path=customXml/item3.xml><?xml version="1.0" encoding="utf-8"?>
 <p:properties xmlns:p="http://schemas.microsoft.com/office/2006/metadata/properties" xmlns:xsi="http://www.w3.org/2001/XMLSchema-instance" xmlns:pc="http://schemas.microsoft.com/office/infopath/2007/PartnerControls">
   <documentManagement>
     <TaxCatchAll xmlns="70c412dc-d9d5-4ef8-906d-4671da7f0435" xsi:nil="true"/>
@@ -4838,14 +4930,49 @@
 </p:properties>
 </file>
 
+<file path=customXml/item3.xml><?xml version="1.0" encoding="utf-8"?>
+<?mso-contentType ?>
+<FormTemplates xmlns="http://schemas.microsoft.com/sharepoint/v3/contenttype/forms">
+  <Display>DocumentLibraryForm</Display>
+  <Edit>DocumentLibraryForm</Edit>
+  <New>DocumentLibraryForm</New>
+</FormTemplates>
+</file>
+
 <file path=customXml/itemProps1.xml><?xml version="1.0" encoding="utf-8"?>
-<ds:datastoreItem xmlns:ds="http://schemas.openxmlformats.org/officeDocument/2006/customXml" ds:itemID="{1E471AB9-3064-4D79-864B-A1DDCAF2AD1A}"/>
+<ds:datastoreItem xmlns:ds="http://schemas.openxmlformats.org/officeDocument/2006/customXml" ds:itemID="{1E471AB9-3064-4D79-864B-A1DDCAF2AD1A}">
+  <ds:schemaRefs>
+    <ds:schemaRef ds:uri="http://schemas.microsoft.com/office/2006/metadata/contentType"/>
+    <ds:schemaRef ds:uri="http://schemas.microsoft.com/office/2006/metadata/properties/metaAttributes"/>
+    <ds:schemaRef ds:uri="http://www.w3.org/2001/XMLSchema"/>
+    <ds:schemaRef ds:uri="http://schemas.microsoft.com/office/2006/metadata/properties"/>
+    <ds:schemaRef ds:uri="608829e0-5543-4ec2-9e90-c804e8b26194"/>
+    <ds:schemaRef ds:uri="70c412dc-d9d5-4ef8-906d-4671da7f0435"/>
+    <ds:schemaRef ds:uri="http://schemas.microsoft.com/office/2006/documentManagement/types"/>
+    <ds:schemaRef ds:uri="http://schemas.microsoft.com/office/infopath/2007/PartnerControls"/>
+    <ds:schemaRef ds:uri="http://schemas.openxmlformats.org/package/2006/metadata/core-properties"/>
+    <ds:schemaRef ds:uri="http://purl.org/dc/elements/1.1/"/>
+    <ds:schemaRef ds:uri="http://purl.org/dc/terms/"/>
+    <ds:schemaRef ds:uri="http://schemas.microsoft.com/internal/obd"/>
+  </ds:schemaRefs>
+</ds:datastoreItem>
 </file>
 
 <file path=customXml/itemProps2.xml><?xml version="1.0" encoding="utf-8"?>
-<ds:datastoreItem xmlns:ds="http://schemas.openxmlformats.org/officeDocument/2006/customXml" ds:itemID="{C26146E2-FB3A-43C4-B279-E6B7D1AA6A33}"/>
+<ds:datastoreItem xmlns:ds="http://schemas.openxmlformats.org/officeDocument/2006/customXml" ds:itemID="{5531365C-7C9B-4545-BA40-8A5B3AAAA495}">
+  <ds:schemaRefs>
+    <ds:schemaRef ds:uri="http://schemas.microsoft.com/office/2006/metadata/properties"/>
+    <ds:schemaRef ds:uri="http://schemas.microsoft.com/office/infopath/2007/PartnerControls"/>
+    <ds:schemaRef ds:uri="70c412dc-d9d5-4ef8-906d-4671da7f0435"/>
+    <ds:schemaRef ds:uri="608829e0-5543-4ec2-9e90-c804e8b26194"/>
+  </ds:schemaRefs>
+</ds:datastoreItem>
 </file>
 
 <file path=customXml/itemProps3.xml><?xml version="1.0" encoding="utf-8"?>
-<ds:datastoreItem xmlns:ds="http://schemas.openxmlformats.org/officeDocument/2006/customXml" ds:itemID="{5531365C-7C9B-4545-BA40-8A5B3AAAA495}"/>
+<ds:datastoreItem xmlns:ds="http://schemas.openxmlformats.org/officeDocument/2006/customXml" ds:itemID="{C26146E2-FB3A-43C4-B279-E6B7D1AA6A33}">
+  <ds:schemaRefs>
+    <ds:schemaRef ds:uri="http://schemas.microsoft.com/sharepoint/v3/contenttype/forms"/>
+  </ds:schemaRefs>
+</ds:datastoreItem>
 </file>
</xml_diff>